<commit_message>
fix: detectar títulos en conversión DOCX a HTML
- Modificar _docx_to_html para detectar títulos específicos
- Convertir 'CONTRATO DE COMPRAVENTA A PLAZOS SIN INTERESES' a <h1 class='contract-title'>
- Convertir 'PARTES INTERVINIENTES' a <h2 class='section-title'>
- Convertir subtítulos (Vendedor, Comprador, etc.) a <h3 class='subsection-title'>
- Aplicar estilos CSS correctos a títulos y subtítulos
- Asegurar que colores y negritas se apliquen correctamente
</commit_message>
<xml_diff>
--- a/frontend/src/features/contracts/templates/Plantilla_Contrato_Renting_Firma_Datos_v2.docx
+++ b/frontend/src/features/contracts/templates/Plantilla_Contrato_Renting_Firma_Datos_v2.docx
@@ -41,7 +41,95 @@
     </w:p>
     <w:p>
       <w:r>
-        <w:t>[Nombre de la empresa o persona], con CIF/NIF [Número], y domicilio social en [Dirección], representada por [Nombre representante] en calidad de [Cargo], teléfono [Teléfono] y correo electrónico [Correo], en adelante, “EL ARRENDATARIO”.</w:t>
+        <w:t>D./</w:t>
+      </w:r>
+      <w:proofErr w:type="spellStart"/>
+      <w:r>
+        <w:t>Dña</w:t>
+      </w:r>
+      <w:proofErr w:type="spellEnd"/>
+      <w:r>
+        <w:t xml:space="preserve">. [Nombre </w:t>
+      </w:r>
+      <w:proofErr w:type="spellStart"/>
+      <w:r>
+        <w:t>completo</w:t>
+      </w:r>
+      <w:proofErr w:type="spellEnd"/>
+      <w:r>
+        <w:t xml:space="preserve"> del </w:t>
+      </w:r>
+      <w:proofErr w:type="spellStart"/>
+      <w:r>
+        <w:t>cliente</w:t>
+      </w:r>
+      <w:proofErr w:type="spellEnd"/>
+      <w:r>
+        <w:t xml:space="preserve">], con CIF/NIF [Número], y </w:t>
+      </w:r>
+      <w:proofErr w:type="spellStart"/>
+      <w:r>
+        <w:t>domicilio</w:t>
+      </w:r>
+      <w:proofErr w:type="spellEnd"/>
+      <w:r>
+        <w:t xml:space="preserve"> social </w:t>
+      </w:r>
+      <w:proofErr w:type="spellStart"/>
+      <w:r>
+        <w:t>en</w:t>
+      </w:r>
+      <w:proofErr w:type="spellEnd"/>
+      <w:r>
+        <w:t xml:space="preserve"> [</w:t>
+      </w:r>
+      <w:proofErr w:type="spellStart"/>
+      <w:r>
+        <w:t>Dirección</w:t>
+      </w:r>
+      <w:proofErr w:type="spellEnd"/>
+      <w:r>
+        <w:t xml:space="preserve">], </w:t>
+      </w:r>
+      <w:proofErr w:type="spellStart"/>
+      <w:r>
+        <w:t>teléfono</w:t>
+      </w:r>
+      <w:proofErr w:type="spellEnd"/>
+      <w:r>
+        <w:t xml:space="preserve"> [</w:t>
+      </w:r>
+      <w:proofErr w:type="spellStart"/>
+      <w:r>
+        <w:t>Teléfono</w:t>
+      </w:r>
+      <w:proofErr w:type="spellEnd"/>
+      <w:r>
+        <w:t xml:space="preserve">] y </w:t>
+      </w:r>
+      <w:proofErr w:type="spellStart"/>
+      <w:r>
+        <w:t>correo</w:t>
+      </w:r>
+      <w:proofErr w:type="spellEnd"/>
+      <w:r>
+        <w:t xml:space="preserve"> </w:t>
+      </w:r>
+      <w:proofErr w:type="spellStart"/>
+      <w:r>
+        <w:t>electrónico</w:t>
+      </w:r>
+      <w:proofErr w:type="spellEnd"/>
+      <w:r>
+        <w:t xml:space="preserve"> [Correo], </w:t>
+      </w:r>
+      <w:proofErr w:type="spellStart"/>
+      <w:r>
+        <w:t>en</w:t>
+      </w:r>
+      <w:proofErr w:type="spellEnd"/>
+      <w:r>
+        <w:t xml:space="preserve"> adelante, “EL ARRENDATARIO”.</w:t>
       </w:r>
     </w:p>
     <w:p>
@@ -337,6 +425,9 @@
             <w:r>
               <w:t>EL ARRENDATARIO</w:t>
             </w:r>
+            <w:r>
+              <w:t xml:space="preserve"> O REPRESENTANTE</w:t>
+            </w:r>
           </w:p>
         </w:tc>
         <w:tc>
@@ -512,29 +603,23 @@
         <w:szCs w:val="20"/>
       </w:rPr>
       <w:drawing>
-        <wp:anchor distT="0" distB="0" distL="114300" distR="114300" simplePos="0" relativeHeight="251661312" behindDoc="0" locked="0" layoutInCell="1" allowOverlap="1" wp14:anchorId="2E42A565" wp14:editId="7DEE2E13">
+        <wp:anchor distT="0" distB="0" distL="114300" distR="114300" simplePos="0" relativeHeight="251661312" behindDoc="0" locked="0" layoutInCell="1" allowOverlap="1" wp14:anchorId="2E42A565" wp14:editId="0537222F">
           <wp:simplePos x="0" y="0"/>
           <wp:positionH relativeFrom="column">
-            <wp:posOffset>-972820</wp:posOffset>
+            <wp:posOffset>-1949450</wp:posOffset>
           </wp:positionH>
           <wp:positionV relativeFrom="paragraph">
-            <wp:posOffset>-292100</wp:posOffset>
+            <wp:posOffset>-740410</wp:posOffset>
           </wp:positionV>
-          <wp:extent cx="4406265" cy="656590"/>
-          <wp:effectExtent l="0" t="0" r="0" b="3810"/>
+          <wp:extent cx="1794510" cy="1256665"/>
+          <wp:effectExtent l="0" t="0" r="0" b="635"/>
           <wp:wrapThrough wrapText="bothSides">
             <wp:wrapPolygon edited="0">
-              <wp:start x="0" y="0"/>
-              <wp:lineTo x="0" y="21308"/>
-              <wp:lineTo x="5105" y="21308"/>
-              <wp:lineTo x="6786" y="20054"/>
-              <wp:lineTo x="10584" y="15041"/>
-              <wp:lineTo x="10521" y="13369"/>
-              <wp:lineTo x="9837" y="6685"/>
-              <wp:lineTo x="10272" y="6267"/>
-              <wp:lineTo x="9961" y="4178"/>
-              <wp:lineTo x="8716" y="0"/>
-              <wp:lineTo x="0" y="0"/>
+              <wp:start x="21600" y="21600"/>
+              <wp:lineTo x="21600" y="207"/>
+              <wp:lineTo x="199" y="207"/>
+              <wp:lineTo x="199" y="21600"/>
+              <wp:lineTo x="21600" y="21600"/>
             </wp:wrapPolygon>
           </wp:wrapThrough>
           <wp:docPr id="525019762" name="Imagen 4"/>
@@ -545,7 +630,7 @@
             <a:graphicData uri="http://schemas.openxmlformats.org/drawingml/2006/picture">
               <pic:pic xmlns:pic="http://schemas.openxmlformats.org/drawingml/2006/picture">
                 <pic:nvPicPr>
-                  <pic:cNvPr id="525019762" name="Imagen 525019762"/>
+                  <pic:cNvPr id="525019762" name="Imagen 4"/>
                   <pic:cNvPicPr/>
                 </pic:nvPicPr>
                 <pic:blipFill>
@@ -555,9 +640,9 @@
                   </a:stretch>
                 </pic:blipFill>
                 <pic:spPr>
-                  <a:xfrm>
+                  <a:xfrm rot="10800000">
                     <a:off x="0" y="0"/>
-                    <a:ext cx="4406265" cy="656590"/>
+                    <a:ext cx="1794510" cy="1256665"/>
                   </a:xfrm>
                   <a:prstGeom prst="rect">
                     <a:avLst/>
@@ -584,10 +669,10 @@
         <w:szCs w:val="20"/>
       </w:rPr>
       <w:drawing>
-        <wp:anchor distT="0" distB="0" distL="114300" distR="114300" simplePos="0" relativeHeight="251656704" behindDoc="0" locked="0" layoutInCell="1" allowOverlap="1" wp14:anchorId="314F5884" wp14:editId="12E4CCF7">
+        <wp:anchor distT="0" distB="0" distL="114300" distR="114300" simplePos="0" relativeHeight="251656704" behindDoc="0" locked="0" layoutInCell="1" allowOverlap="1" wp14:anchorId="314F5884" wp14:editId="3F843F5B">
           <wp:simplePos x="0" y="0"/>
           <wp:positionH relativeFrom="column">
-            <wp:posOffset>1790979</wp:posOffset>
+            <wp:posOffset>1287047</wp:posOffset>
           </wp:positionH>
           <wp:positionV relativeFrom="paragraph">
             <wp:posOffset>-224155</wp:posOffset>

</xml_diff>